<commit_message>
Introduction of Modified Class Diagram
This is a proposed modification to the existing class diagram in the design branch. Internals of each class shall be added in a future commit.
</commit_message>
<xml_diff>
--- a/class_diagram.docx
+++ b/class_diagram.docx
@@ -3,14 +3,13 @@
 <w:document xmlns:wpc="http://schemas.microsoft.com/office/word/2010/wordprocessingCanvas" xmlns:cx="http://schemas.microsoft.com/office/drawing/2014/chartex" xmlns:cx1="http://schemas.microsoft.com/office/drawing/2015/9/8/chartex" xmlns:cx2="http://schemas.microsoft.com/office/drawing/2015/10/21/chartex" xmlns:cx3="http://schemas.microsoft.com/office/drawing/2016/5/9/chartex" xmlns:cx4="http://schemas.microsoft.com/office/drawing/2016/5/10/chartex" xmlns:cx5="http://schemas.microsoft.com/office/drawing/2016/5/11/chartex" xmlns:cx6="http://schemas.microsoft.com/office/drawing/2016/5/12/chartex" xmlns:cx7="http://schemas.microsoft.com/office/drawing/2016/5/13/chartex" xmlns:cx8="http://schemas.microsoft.com/office/drawing/2016/5/14/chartex" xmlns:mc="http://schemas.openxmlformats.org/markup-compatibility/2006" xmlns:aink="http://schemas.microsoft.com/office/drawing/2016/ink" xmlns:am3d="http://schemas.microsoft.com/office/drawing/2017/model3d" xmlns:o="urn:schemas-microsoft-com:office:office" xmlns:r="http://schemas.openxmlformats.org/officeDocument/2006/relationships" xmlns:m="http://schemas.openxmlformats.org/officeDocument/2006/math" xmlns:v="urn:schemas-microsoft-com:vml" xmlns:wp14="http://schemas.microsoft.com/office/word/2010/wordprocessingDrawing" xmlns:wp="http://schemas.openxmlformats.org/drawingml/2006/wordprocessingDrawing" xmlns:w10="urn:schemas-microsoft-com:office:word" xmlns:w="http://schemas.openxmlformats.org/wordprocessingml/2006/main" xmlns:w14="http://schemas.microsoft.com/office/word/2010/wordml" xmlns:w15="http://schemas.microsoft.com/office/word/2012/wordml" xmlns:w16cid="http://schemas.microsoft.com/office/word/2016/wordml/cid" xmlns:w16se="http://schemas.microsoft.com/office/word/2015/wordml/symex" xmlns:wpg="http://schemas.microsoft.com/office/word/2010/wordprocessingGroup" xmlns:wpi="http://schemas.microsoft.com/office/word/2010/wordprocessingInk" xmlns:wne="http://schemas.microsoft.com/office/word/2006/wordml" xmlns:wps="http://schemas.microsoft.com/office/word/2010/wordprocessingShape" mc:Ignorable="w14 w15 w16se w16cid wp14">
   <w:body>
     <w:p>
-      <w:bookmarkStart w:id="0" w:name="_GoBack"/>
       <w:r>
         <w:rPr>
           <w:noProof/>
         </w:rPr>
         <w:drawing>
-          <wp:inline distT="0" distB="0" distL="0" distR="0" wp14:anchorId="764907E4" wp14:editId="649EC24C">
-            <wp:extent cx="6629989" cy="4484451"/>
+          <wp:inline distT="0" distB="0" distL="0" distR="0" wp14:anchorId="02B010FF" wp14:editId="25CB398B">
+            <wp:extent cx="5943600" cy="4956810"/>
             <wp:effectExtent l="0" t="0" r="0" b="0"/>
             <wp:docPr id="1" name="Picture 1"/>
             <wp:cNvGraphicFramePr>
@@ -20,17 +19,11 @@
               <a:graphicData uri="http://schemas.openxmlformats.org/drawingml/2006/picture">
                 <pic:pic xmlns:pic="http://schemas.openxmlformats.org/drawingml/2006/picture">
                   <pic:nvPicPr>
-                    <pic:cNvPr id="1" name="Screen Shot 2019-09-29 at 1.03.15 PM.png"/>
+                    <pic:cNvPr id="1" name=""/>
                     <pic:cNvPicPr/>
                   </pic:nvPicPr>
                   <pic:blipFill>
-                    <a:blip r:embed="rId4">
-                      <a:extLst>
-                        <a:ext uri="{28A0092B-C50C-407E-A947-70E740481C1C}">
-                          <a14:useLocalDpi xmlns:a14="http://schemas.microsoft.com/office/drawing/2010/main" val="0"/>
-                        </a:ext>
-                      </a:extLst>
-                    </a:blip>
+                    <a:blip r:embed="rId4"/>
                     <a:stretch>
                       <a:fillRect/>
                     </a:stretch>
@@ -38,7 +31,7 @@
                   <pic:spPr>
                     <a:xfrm>
                       <a:off x="0" y="0"/>
-                      <a:ext cx="6650375" cy="4498240"/>
+                      <a:ext cx="5943600" cy="4956810"/>
                     </a:xfrm>
                     <a:prstGeom prst="rect">
                       <a:avLst/>
@@ -50,6 +43,7 @@
           </wp:inline>
         </w:drawing>
       </w:r>
+      <w:bookmarkStart w:id="0" w:name="_GoBack"/>
       <w:bookmarkEnd w:id="0"/>
     </w:p>
     <w:sectPr>
@@ -75,7 +69,7 @@
     </w:rPrDefault>
     <w:pPrDefault/>
   </w:docDefaults>
-  <w:latentStyles w:defLockedState="0" w:defUIPriority="99" w:defSemiHidden="0" w:defUnhideWhenUsed="0" w:defQFormat="0" w:count="377">
+  <w:latentStyles w:defLockedState="0" w:defUIPriority="99" w:defSemiHidden="0" w:defUnhideWhenUsed="0" w:defQFormat="0" w:count="376">
     <w:lsdException w:name="Normal" w:uiPriority="0" w:qFormat="1"/>
     <w:lsdException w:name="heading 1" w:uiPriority="9" w:qFormat="1"/>
     <w:lsdException w:name="heading 2" w:semiHidden="1" w:uiPriority="9" w:unhideWhenUsed="1" w:qFormat="1"/>
@@ -181,6 +175,7 @@
     <w:lsdException w:name="HTML Sample" w:semiHidden="1" w:unhideWhenUsed="1"/>
     <w:lsdException w:name="HTML Typewriter" w:semiHidden="1" w:unhideWhenUsed="1"/>
     <w:lsdException w:name="HTML Variable" w:semiHidden="1" w:unhideWhenUsed="1"/>
+    <w:lsdException w:name="Normal Table" w:semiHidden="1" w:unhideWhenUsed="1"/>
     <w:lsdException w:name="annotation subject" w:semiHidden="1" w:unhideWhenUsed="1"/>
     <w:lsdException w:name="No List" w:semiHidden="1" w:unhideWhenUsed="1"/>
     <w:lsdException w:name="Outline List 1" w:semiHidden="1" w:unhideWhenUsed="1"/>
@@ -226,9 +221,11 @@
     <w:lsdException w:name="Table Subtle 1" w:semiHidden="1" w:unhideWhenUsed="1"/>
     <w:lsdException w:name="Table Subtle 2" w:semiHidden="1" w:unhideWhenUsed="1"/>
     <w:lsdException w:name="Table Web 1" w:semiHidden="1" w:unhideWhenUsed="1"/>
+    <w:lsdException w:name="Table Web 2" w:semiHidden="1" w:unhideWhenUsed="1"/>
     <w:lsdException w:name="Table Web 3" w:semiHidden="1" w:unhideWhenUsed="1"/>
     <w:lsdException w:name="Balloon Text" w:semiHidden="1" w:unhideWhenUsed="1"/>
     <w:lsdException w:name="Table Grid" w:uiPriority="39"/>
+    <w:lsdException w:name="Table Theme" w:semiHidden="1" w:unhideWhenUsed="1"/>
     <w:lsdException w:name="Placeholder Text" w:semiHidden="1"/>
     <w:lsdException w:name="No Spacing" w:uiPriority="1" w:qFormat="1"/>
     <w:lsdException w:name="Light Shading" w:uiPriority="60"/>
@@ -449,7 +446,6 @@
     <w:lsdException w:name="Hashtag" w:semiHidden="1" w:unhideWhenUsed="1"/>
     <w:lsdException w:name="Unresolved Mention" w:semiHidden="1" w:unhideWhenUsed="1"/>
     <w:lsdException w:name="Smart Link" w:semiHidden="1" w:unhideWhenUsed="1"/>
-    <w:lsdException w:name="Smart Link Error" w:semiHidden="1" w:unhideWhenUsed="1"/>
   </w:latentStyles>
   <w:style w:type="paragraph" w:default="1" w:styleId="Normal">
     <w:name w:val="Normal"/>

</xml_diff>

<commit_message>
Revision of Class Diagram
Added sendMessage() method to MessageActivity; included new ContactManager class for use in displaying contact information
</commit_message>
<xml_diff>
--- a/class_diagram.docx
+++ b/class_diagram.docx
@@ -8,9 +8,9 @@
           <w:noProof/>
         </w:rPr>
         <w:drawing>
-          <wp:inline distT="0" distB="0" distL="0" distR="0" wp14:anchorId="1D37DB88" wp14:editId="6CE51942">
-            <wp:extent cx="5943600" cy="3877945"/>
-            <wp:effectExtent l="0" t="0" r="0" b="8255"/>
+          <wp:inline distT="0" distB="0" distL="0" distR="0" wp14:anchorId="0151CD7F" wp14:editId="54D29F6A">
+            <wp:extent cx="5943600" cy="4143375"/>
+            <wp:effectExtent l="0" t="0" r="0" b="9525"/>
             <wp:docPr id="1" name="Picture 1"/>
             <wp:cNvGraphicFramePr>
               <a:graphicFrameLocks xmlns:a="http://schemas.openxmlformats.org/drawingml/2006/main" noChangeAspect="1"/>
@@ -31,7 +31,7 @@
                   <pic:spPr>
                     <a:xfrm>
                       <a:off x="0" y="0"/>
-                      <a:ext cx="5943600" cy="3877945"/>
+                      <a:ext cx="5943600" cy="4143375"/>
                     </a:xfrm>
                     <a:prstGeom prst="rect">
                       <a:avLst/>

</xml_diff>

<commit_message>
Relationship between ContactManager and Blacklist
Added ContactMananger/Blacklist interaction via aggregation
</commit_message>
<xml_diff>
--- a/class_diagram.docx
+++ b/class_diagram.docx
@@ -8,9 +8,9 @@
           <w:noProof/>
         </w:rPr>
         <w:drawing>
-          <wp:inline distT="0" distB="0" distL="0" distR="0" wp14:anchorId="0151CD7F" wp14:editId="54D29F6A">
-            <wp:extent cx="5943600" cy="4143375"/>
-            <wp:effectExtent l="0" t="0" r="0" b="9525"/>
+          <wp:inline distT="0" distB="0" distL="0" distR="0" wp14:anchorId="32B91132" wp14:editId="734E7AB3">
+            <wp:extent cx="5943600" cy="4083685"/>
+            <wp:effectExtent l="0" t="0" r="0" b="0"/>
             <wp:docPr id="1" name="Picture 1"/>
             <wp:cNvGraphicFramePr>
               <a:graphicFrameLocks xmlns:a="http://schemas.openxmlformats.org/drawingml/2006/main" noChangeAspect="1"/>
@@ -31,7 +31,7 @@
                   <pic:spPr>
                     <a:xfrm>
                       <a:off x="0" y="0"/>
-                      <a:ext cx="5943600" cy="4143375"/>
+                      <a:ext cx="5943600" cy="4083685"/>
                     </a:xfrm>
                     <a:prstGeom prst="rect">
                       <a:avLst/>

</xml_diff>

<commit_message>
Updated Class Diagram, Further Code Cleaning
Updated the class diagram to reflect the current design and continued to remove obsolete code.
</commit_message>
<xml_diff>
--- a/class_diagram.docx
+++ b/class_diagram.docx
@@ -2,16 +2,20 @@
 <file path=word/document.xml><?xml version="1.0" encoding="utf-8"?>
 <w:document xmlns:wpc="http://schemas.microsoft.com/office/word/2010/wordprocessingCanvas" xmlns:cx="http://schemas.microsoft.com/office/drawing/2014/chartex" xmlns:cx1="http://schemas.microsoft.com/office/drawing/2015/9/8/chartex" xmlns:cx2="http://schemas.microsoft.com/office/drawing/2015/10/21/chartex" xmlns:cx3="http://schemas.microsoft.com/office/drawing/2016/5/9/chartex" xmlns:cx4="http://schemas.microsoft.com/office/drawing/2016/5/10/chartex" xmlns:cx5="http://schemas.microsoft.com/office/drawing/2016/5/11/chartex" xmlns:cx6="http://schemas.microsoft.com/office/drawing/2016/5/12/chartex" xmlns:cx7="http://schemas.microsoft.com/office/drawing/2016/5/13/chartex" xmlns:cx8="http://schemas.microsoft.com/office/drawing/2016/5/14/chartex" xmlns:mc="http://schemas.openxmlformats.org/markup-compatibility/2006" xmlns:aink="http://schemas.microsoft.com/office/drawing/2016/ink" xmlns:am3d="http://schemas.microsoft.com/office/drawing/2017/model3d" xmlns:o="urn:schemas-microsoft-com:office:office" xmlns:r="http://schemas.openxmlformats.org/officeDocument/2006/relationships" xmlns:m="http://schemas.openxmlformats.org/officeDocument/2006/math" xmlns:v="urn:schemas-microsoft-com:vml" xmlns:wp14="http://schemas.microsoft.com/office/word/2010/wordprocessingDrawing" xmlns:wp="http://schemas.openxmlformats.org/drawingml/2006/wordprocessingDrawing" xmlns:w10="urn:schemas-microsoft-com:office:word" xmlns:w="http://schemas.openxmlformats.org/wordprocessingml/2006/main" xmlns:w14="http://schemas.microsoft.com/office/word/2010/wordml" xmlns:w15="http://schemas.microsoft.com/office/word/2012/wordml" xmlns:w16cid="http://schemas.microsoft.com/office/word/2016/wordml/cid" xmlns:w16se="http://schemas.microsoft.com/office/word/2015/wordml/symex" xmlns:wpg="http://schemas.microsoft.com/office/word/2010/wordprocessingGroup" xmlns:wpi="http://schemas.microsoft.com/office/word/2010/wordprocessingInk" xmlns:wne="http://schemas.microsoft.com/office/word/2006/wordml" xmlns:wps="http://schemas.microsoft.com/office/word/2010/wordprocessingShape" mc:Ignorable="w14 w15 w16se w16cid wp14">
   <w:body>
+    <w:p>
+      <w:bookmarkStart w:id="0" w:name="_GoBack"/>
+      <w:bookmarkEnd w:id="0"/>
+    </w:p>
     <w:p>
       <w:r>
         <w:rPr>
           <w:noProof/>
         </w:rPr>
         <w:drawing>
-          <wp:inline distT="0" distB="0" distL="0" distR="0" wp14:anchorId="32B91132" wp14:editId="734E7AB3">
-            <wp:extent cx="5943600" cy="4083685"/>
-            <wp:effectExtent l="0" t="0" r="0" b="0"/>
-            <wp:docPr id="1" name="Picture 1"/>
+          <wp:inline distT="0" distB="0" distL="0" distR="0" wp14:anchorId="1A185D9B" wp14:editId="542A711A">
+            <wp:extent cx="5943600" cy="3882390"/>
+            <wp:effectExtent l="0" t="0" r="0" b="3810"/>
+            <wp:docPr id="2" name="Picture 2"/>
             <wp:cNvGraphicFramePr>
               <a:graphicFrameLocks xmlns:a="http://schemas.openxmlformats.org/drawingml/2006/main" noChangeAspect="1"/>
             </wp:cNvGraphicFramePr>
@@ -31,7 +35,7 @@
                   <pic:spPr>
                     <a:xfrm>
                       <a:off x="0" y="0"/>
-                      <a:ext cx="5943600" cy="4083685"/>
+                      <a:ext cx="5943600" cy="3882390"/>
                     </a:xfrm>
                     <a:prstGeom prst="rect">
                       <a:avLst/>
@@ -43,8 +47,6 @@
           </wp:inline>
         </w:drawing>
       </w:r>
-      <w:bookmarkStart w:id="0" w:name="_GoBack"/>
-      <w:bookmarkEnd w:id="0"/>
     </w:p>
     <w:sectPr>
       <w:pgSz w:w="12240" w:h="15840"/>

</xml_diff>